<commit_message>
Update DKinney-Project 3 Milestone 4 Final Paper.docx
</commit_message>
<xml_diff>
--- a/Assignments/Week12/DKinney-Project 3 Milestone 4 Final Paper.docx
+++ b/Assignments/Week12/DKinney-Project 3 Milestone 4 Final Paper.docx
@@ -276,19 +276,7 @@
         <w:t>Breast Cancer Wisconsin (Diagnostic) dataset</w:t>
       </w:r>
       <w:r>
-        <w:t xml:space="preserve">) </w:t>
-      </w:r>
-      <w:r>
-        <w:t xml:space="preserve">[3] </w:t>
-      </w:r>
-      <w:r>
-        <w:t xml:space="preserve">consists of 33 measurements; there are no categorical variables, </w:t>
-      </w:r>
-      <w:r>
-        <w:t>therefore no encoding was required</w:t>
-      </w:r>
-      <w:r>
-        <w:t xml:space="preserve">.  </w:t>
+        <w:t xml:space="preserve">) [3] consists of 33 measurements; there are no categorical variables, therefore no encoding was required.  </w:t>
       </w:r>
     </w:p>
     <w:p>
@@ -356,7 +344,14 @@
       </w:r>
       <w:r>
         <w:br/>
-        <w:t>i) symmetry</w:t>
+      </w:r>
+      <w:proofErr w:type="spellStart"/>
+      <w:r>
+        <w:t>i</w:t>
+      </w:r>
+      <w:proofErr w:type="spellEnd"/>
+      <w:r>
+        <w:t>) symmetry</w:t>
       </w:r>
       <w:r>
         <w:br/>
@@ -389,22 +384,7 @@
         <w:t>resulting in 30 features. </w:t>
       </w:r>
       <w:r>
-        <w:t xml:space="preserve">A predictor label is provided: M for a malignant tumor, B for benign. </w:t>
-      </w:r>
-      <w:r>
-        <w:t>Further, there are no m</w:t>
-      </w:r>
-      <w:r>
-        <w:t>issing attribute values</w:t>
-      </w:r>
-      <w:r>
-        <w:t xml:space="preserve">. </w:t>
-      </w:r>
-      <w:r>
-        <w:t>Class distribution: 357 benign, 212 malignant</w:t>
-      </w:r>
-      <w:r>
-        <w:t>.</w:t>
+        <w:t>A predictor label is provided: M for a malignant tumor, B for benign. Further, there are no missing attribute values. Class distribution: 357 benign, 212 malignant.</w:t>
       </w:r>
       <w:r>
         <w:t xml:space="preserve"> [4]</w:t>
@@ -557,6 +537,7 @@
       <w:r>
         <w:t xml:space="preserve"> [3] The </w:t>
       </w:r>
+      <w:proofErr w:type="spellStart"/>
       <w:r>
         <w:rPr>
           <w:b/>
@@ -564,6 +545,7 @@
         </w:rPr>
         <w:t>PyCaret</w:t>
       </w:r>
+      <w:proofErr w:type="spellEnd"/>
       <w:r>
         <w:t xml:space="preserve"> library was used to select the best model for this application, which turned out to be </w:t>
       </w:r>
@@ -701,7 +683,15 @@
         <w:spacing w:line="480" w:lineRule="auto"/>
       </w:pPr>
       <w:r>
-        <w:t>This inspiration and figure were provided by Salah Sammari on his Kaggle page, which offers a concise and informative summary regarding Abstract Breast Cancer:</w:t>
+        <w:t xml:space="preserve">This inspiration and figure were provided by Salah </w:t>
+      </w:r>
+      <w:proofErr w:type="spellStart"/>
+      <w:r>
+        <w:t>Sammari</w:t>
+      </w:r>
+      <w:proofErr w:type="spellEnd"/>
+      <w:r>
+        <w:t xml:space="preserve"> on his Kaggle page, which offers a concise and informative summary regarding Abstract Breast Cancer:</w:t>
       </w:r>
     </w:p>
     <w:p>
@@ -713,14 +703,7 @@
           <w:rFonts w:cs="Arial"/>
           <w:shd w:val="clear" w:color="auto" w:fill="FFFFFF"/>
         </w:rPr>
-        <w:t>“</w:t>
-      </w:r>
-      <w:r>
-        <w:rPr>
-          <w:rFonts w:cs="Arial"/>
-          <w:shd w:val="clear" w:color="auto" w:fill="FFFFFF"/>
-        </w:rPr>
-        <w:t>Abstract Breast cancer is a common cancer in women, and one of the major causes of death among women around the world. Invasive ductal carcinoma (IDC) is the most widespread type of breast cancer with about 80% of all diagnosed cases. Early accurate diagnosis plays an important role in choosing the right treatment plan and improving survival rate among the patients. In recent years, efforts have been made to predict and detect all types of cancers by employing artificial intelligence.</w:t>
+        <w:t>“Abstract Breast cancer is a common cancer in women, and one of the major causes of death among women around the world. Invasive ductal carcinoma (IDC) is the most widespread type of breast cancer with about 80% of all diagnosed cases. Early accurate diagnosis plays an important role in choosing the right treatment plan and improving survival rate among the patients. In recent years, efforts have been made to predict and detect all types of cancers by employing artificial intelligence.</w:t>
       </w:r>
       <w:r>
         <w:rPr>
@@ -800,6 +783,7 @@
       <w:r>
         <w:t xml:space="preserve">For this model, I chose the </w:t>
       </w:r>
+      <w:proofErr w:type="spellStart"/>
       <w:r>
         <w:rPr>
           <w:b/>
@@ -807,9 +791,11 @@
         </w:rPr>
         <w:t>fastai</w:t>
       </w:r>
+      <w:proofErr w:type="spellEnd"/>
       <w:r>
         <w:t xml:space="preserve"> library, which leverages </w:t>
       </w:r>
+      <w:proofErr w:type="spellStart"/>
       <w:r>
         <w:rPr>
           <w:b/>
@@ -817,6 +803,7 @@
         </w:rPr>
         <w:t>PyTorch</w:t>
       </w:r>
+      <w:proofErr w:type="spellEnd"/>
       <w:r>
         <w:t xml:space="preserve"> by wrapping many of the more tedious tasks in user-friendly wrapper methods. </w:t>
       </w:r>
@@ -828,26 +815,23 @@
           <w:i/>
           <w:iCs/>
         </w:rPr>
-        <w:t>Resnet18</w:t>
-      </w:r>
-      <w:r>
-        <w:t xml:space="preserve"> model to establish a </w:t>
-      </w:r>
-      <w:r>
-        <w:t>baseline and</w:t>
-      </w:r>
-      <w:r>
-        <w:t xml:space="preserve"> trained for 5 epochs. The learning rate between the training and validation sets began to diverge after 3 epochs. For the next iteration, I trained for only 3 epochs, using a </w:t>
+        <w:t>Resnet</w:t>
       </w:r>
       <w:r>
         <w:rPr>
           <w:i/>
           <w:iCs/>
         </w:rPr>
-        <w:t>ResNet34</w:t>
-      </w:r>
-      <w:r>
-        <w:t xml:space="preserve"> model.</w:t>
+        <w:t>34</w:t>
+      </w:r>
+      <w:r>
+        <w:t xml:space="preserve"> model to establish a </w:t>
+      </w:r>
+      <w:r>
+        <w:t>baseline and</w:t>
+      </w:r>
+      <w:r>
+        <w:t xml:space="preserve"> trained for 5 epochs. The learning rate between the training and validation sets began to diverge after 3 epochs. For the next iteration, I trained for only 3 epochs.</w:t>
       </w:r>
     </w:p>
     <w:p>
@@ -910,7 +894,15 @@
         </w:drawing>
       </w:r>
       <w:r>
-        <w:t>A good explanation of ResNets (shorthand for Residual Networks) and their many variants can be found here:</w:t>
+        <w:t xml:space="preserve">A good explanation of </w:t>
+      </w:r>
+      <w:proofErr w:type="spellStart"/>
+      <w:r>
+        <w:t>ResNets</w:t>
+      </w:r>
+      <w:proofErr w:type="spellEnd"/>
+      <w:r>
+        <w:t xml:space="preserve"> (shorthand for Residual Networks) and their many variants can be found here:</w:t>
       </w:r>
     </w:p>
     <w:p>
@@ -996,6 +988,7 @@
       <w:r>
         <w:t xml:space="preserve">To reiterate, the purpose of training the Machine Learning model was to be able to predict, based on the measurement features in the dataset, whether an observation identified a benign or a malignant tumor. The </w:t>
       </w:r>
+      <w:proofErr w:type="spellStart"/>
       <w:r>
         <w:rPr>
           <w:b/>
@@ -1003,6 +996,7 @@
         </w:rPr>
         <w:t>xgboost</w:t>
       </w:r>
+      <w:proofErr w:type="spellEnd"/>
       <w:r>
         <w:t xml:space="preserve"> model resulted in some impressive results.</w:t>
       </w:r>
@@ -1176,7 +1170,19 @@
         <w:t>to train a model with the least rate of false negatives</w:t>
       </w:r>
       <w:r>
-        <w:t xml:space="preserve">; at the very least, to do better than the human rate of 20%. By utilizing the fastai library, I was able to train a model with a false negative rate of about 9% (1 – </w:t>
+        <w:t xml:space="preserve">; at the very least, to do better than the human rate of 20%. By utilizing the </w:t>
+      </w:r>
+      <w:proofErr w:type="spellStart"/>
+      <w:r>
+        <w:rPr>
+          <w:b/>
+          <w:bCs/>
+        </w:rPr>
+        <w:t>fastai</w:t>
+      </w:r>
+      <w:proofErr w:type="spellEnd"/>
+      <w:r>
+        <w:t xml:space="preserve"> library, I was able to train a model with a false negative rate of about 9% (1 – </w:t>
       </w:r>
       <w:r>
         <w:t>Negative Predicted Value (</w:t>
@@ -2386,102 +2392,403 @@
     <w:p>
       <w:pPr>
         <w:spacing w:line="480" w:lineRule="auto"/>
-      </w:pPr>
-      <w:r>
-        <w:t>1.</w:t>
-      </w:r>
-      <w:r>
-        <w:tab/>
-        <w:t>What, if any, benefits can machine learning bring to the detection of breast cancer?</w:t>
-      </w:r>
-    </w:p>
-    <w:p>
-      <w:pPr>
-        <w:spacing w:line="480" w:lineRule="auto"/>
-      </w:pPr>
-      <w:r>
-        <w:t>2.</w:t>
-      </w:r>
-      <w:r>
-        <w:tab/>
+        <w:jc w:val="both"/>
+        <w:rPr>
+          <w:b/>
+          <w:bCs/>
+        </w:rPr>
+      </w:pPr>
+      <w:r>
+        <w:rPr>
+          <w:b/>
+          <w:bCs/>
+        </w:rPr>
+        <w:t xml:space="preserve">What, if any, benefits can </w:t>
+      </w:r>
+      <w:r>
+        <w:rPr>
+          <w:b/>
+          <w:bCs/>
+        </w:rPr>
+        <w:t>deep</w:t>
+      </w:r>
+      <w:r>
+        <w:rPr>
+          <w:b/>
+          <w:bCs/>
+        </w:rPr>
+        <w:t xml:space="preserve"> learning bring to the detection of breast cancer?</w:t>
+      </w:r>
+    </w:p>
+    <w:p>
+      <w:pPr>
+        <w:spacing w:line="480" w:lineRule="auto"/>
+        <w:jc w:val="both"/>
+      </w:pPr>
+      <w:r>
+        <w:t xml:space="preserve">Leveraging the </w:t>
+      </w:r>
+      <w:proofErr w:type="spellStart"/>
+      <w:r>
+        <w:rPr>
+          <w:b/>
+          <w:bCs/>
+        </w:rPr>
+        <w:t>fastai</w:t>
+      </w:r>
+      <w:proofErr w:type="spellEnd"/>
+      <w:r>
+        <w:rPr>
+          <w:b/>
+          <w:bCs/>
+        </w:rPr>
+        <w:t xml:space="preserve"> </w:t>
+      </w:r>
+      <w:r>
+        <w:t xml:space="preserve">library, I was able to train a ResNet34 model using a desktop computer on a ResNet34 model in about four hours, consuming over a quarter million images. Further, </w:t>
+      </w:r>
+      <w:proofErr w:type="spellStart"/>
+      <w:r>
+        <w:rPr>
+          <w:b/>
+          <w:bCs/>
+        </w:rPr>
+        <w:t>fastai</w:t>
+      </w:r>
+      <w:proofErr w:type="spellEnd"/>
+      <w:r>
+        <w:rPr>
+          <w:b/>
+          <w:bCs/>
+        </w:rPr>
+        <w:t xml:space="preserve"> </w:t>
+      </w:r>
+      <w:r>
+        <w:t xml:space="preserve">makes use of </w:t>
+      </w:r>
+      <w:r>
+        <w:rPr>
+          <w:i/>
+          <w:iCs/>
+        </w:rPr>
+        <w:t>transfer learning</w:t>
+      </w:r>
+      <w:r>
+        <w:t>; models that have been pre-trained on millions of images. The end result was a model with an accuracy rate of just short of 90% and a False Negative rate of roughly 8%. If these results are so easily achieved on a desktop computer, imagine what can be achieved with today’s super computers.</w:t>
+      </w:r>
+    </w:p>
+    <w:p>
+      <w:pPr>
+        <w:spacing w:line="480" w:lineRule="auto"/>
+        <w:jc w:val="both"/>
+        <w:rPr>
+          <w:b/>
+          <w:bCs/>
+        </w:rPr>
+      </w:pPr>
+      <w:r>
+        <w:rPr>
+          <w:b/>
+          <w:bCs/>
+        </w:rPr>
         <w:t>What, if any, benefits can machine learning bring to the prediction of breast cancer?</w:t>
       </w:r>
     </w:p>
     <w:p>
       <w:pPr>
         <w:spacing w:line="480" w:lineRule="auto"/>
-      </w:pPr>
-      <w:r>
-        <w:t>3.</w:t>
-      </w:r>
-      <w:r>
-        <w:tab/>
+        <w:jc w:val="both"/>
+      </w:pPr>
+      <w:r>
+        <w:t xml:space="preserve">I avoided countless hours of training, testing, and comparing a multitude of models by having </w:t>
+      </w:r>
+      <w:proofErr w:type="spellStart"/>
+      <w:r>
+        <w:rPr>
+          <w:b/>
+          <w:bCs/>
+        </w:rPr>
+        <w:t>PyCaret</w:t>
+      </w:r>
+      <w:proofErr w:type="spellEnd"/>
+      <w:r>
+        <w:rPr>
+          <w:b/>
+          <w:bCs/>
+        </w:rPr>
+        <w:t xml:space="preserve"> </w:t>
+      </w:r>
+      <w:r>
+        <w:t xml:space="preserve">do it for me. In roughly 42 </w:t>
+      </w:r>
+      <w:r>
+        <w:rPr>
+          <w:i/>
+          <w:iCs/>
+        </w:rPr>
+        <w:t>seconds</w:t>
+      </w:r>
+      <w:r>
+        <w:t xml:space="preserve"> 15 separate classifier models were trained and then tested on a holdout dataset, resulting in a “best model” accuracy score of 97%. Creating and tuning the best model took another 56 seconds. The end result was a model with an accuracy rate of 96% on unseen data. As above, this was achieved on my personal desktop computer.</w:t>
+      </w:r>
+    </w:p>
+    <w:p>
+      <w:pPr>
+        <w:spacing w:line="480" w:lineRule="auto"/>
+        <w:jc w:val="both"/>
+        <w:rPr>
+          <w:b/>
+          <w:bCs/>
+        </w:rPr>
+      </w:pPr>
+      <w:r>
+        <w:rPr>
+          <w:b/>
+          <w:bCs/>
+        </w:rPr>
         <w:t>What is an acceptable level of false positives?</w:t>
       </w:r>
     </w:p>
     <w:p>
       <w:pPr>
         <w:spacing w:line="480" w:lineRule="auto"/>
-      </w:pPr>
-      <w:r>
-        <w:t>4.</w:t>
-      </w:r>
-      <w:r>
-        <w:tab/>
+        <w:jc w:val="both"/>
+      </w:pPr>
+      <w:r>
+        <w:t>More than 50% of women screened annually for 10 years in the United States will experience a false-positive result</w:t>
+      </w:r>
+      <w:r>
+        <w:t xml:space="preserve">. [2] </w:t>
+      </w:r>
+      <w:r>
+        <w:t>The Deep Learning model I trained had a False Positive rate of roughly 17%. Therefore, my opinion is that an acceptable level would be something less than 20%.</w:t>
+      </w:r>
+    </w:p>
+    <w:p>
+      <w:pPr>
+        <w:spacing w:line="480" w:lineRule="auto"/>
+        <w:jc w:val="both"/>
+        <w:rPr>
+          <w:b/>
+          <w:bCs/>
+        </w:rPr>
+      </w:pPr>
+      <w:r>
+        <w:rPr>
+          <w:b/>
+          <w:bCs/>
+        </w:rPr>
         <w:t>What is an acceptable level of false negatives?</w:t>
       </w:r>
     </w:p>
     <w:p>
       <w:pPr>
         <w:spacing w:line="480" w:lineRule="auto"/>
-      </w:pPr>
-      <w:r>
-        <w:t>5.</w:t>
-      </w:r>
-      <w:r>
-        <w:tab/>
+        <w:jc w:val="both"/>
+      </w:pPr>
+      <w:r>
+        <w:t xml:space="preserve">As I mentioned in the Introduction, in my view False Negatives are the priority. In a perfect world, the acceptable rate is 0. But neither humans or computers are perfect. The average rate for human </w:t>
+      </w:r>
+      <w:r>
+        <w:lastRenderedPageBreak/>
+        <w:t>radiologists is somewhere around 20%. The rate for my Deep Learning model is 8%. Therefore, in my opinion, an acceptable rate is 10%.</w:t>
+      </w:r>
+    </w:p>
+    <w:p>
+      <w:pPr>
+        <w:spacing w:line="480" w:lineRule="auto"/>
+        <w:jc w:val="both"/>
+        <w:rPr>
+          <w:b/>
+          <w:bCs/>
+        </w:rPr>
+      </w:pPr>
+      <w:r>
+        <w:rPr>
+          <w:b/>
+          <w:bCs/>
+        </w:rPr>
         <w:t>Which machine learning classification models provide the most promising results?</w:t>
       </w:r>
     </w:p>
     <w:p>
       <w:pPr>
         <w:spacing w:line="480" w:lineRule="auto"/>
-      </w:pPr>
-      <w:r>
-        <w:t>6.</w:t>
-      </w:r>
-      <w:r>
-        <w:tab/>
+        <w:jc w:val="both"/>
+        <w:rPr>
+          <w:i/>
+          <w:iCs/>
+        </w:rPr>
+      </w:pPr>
+      <w:r>
+        <w:t xml:space="preserve">For Deep Learning, I actually did not attempt to train anything other than </w:t>
+      </w:r>
+      <w:proofErr w:type="spellStart"/>
+      <w:r>
+        <w:rPr>
+          <w:i/>
+          <w:iCs/>
+        </w:rPr>
+        <w:t>ResNet</w:t>
+      </w:r>
+      <w:proofErr w:type="spellEnd"/>
+      <w:r>
+        <w:t xml:space="preserve">. These models are perfect for classification as they are already pre-trained, so in many cases it’s simply a matter of training on the last layer of the neural network. For Machine Learning, </w:t>
+      </w:r>
+      <w:proofErr w:type="spellStart"/>
+      <w:r>
+        <w:t>PyCaret</w:t>
+      </w:r>
+      <w:proofErr w:type="spellEnd"/>
+      <w:r>
+        <w:t xml:space="preserve"> did the heavy lifting. Over multiple runs of the </w:t>
+      </w:r>
+      <w:proofErr w:type="spellStart"/>
+      <w:r>
+        <w:rPr>
+          <w:i/>
+          <w:iCs/>
+        </w:rPr>
+        <w:t>compare_model</w:t>
+      </w:r>
+      <w:proofErr w:type="spellEnd"/>
+      <w:r>
+        <w:t xml:space="preserve"> function, the two that always rose to the top were </w:t>
+      </w:r>
+      <w:proofErr w:type="spellStart"/>
+      <w:r>
+        <w:rPr>
+          <w:i/>
+          <w:iCs/>
+        </w:rPr>
+        <w:t>xgboost</w:t>
+      </w:r>
+      <w:proofErr w:type="spellEnd"/>
+      <w:r>
+        <w:rPr>
+          <w:i/>
+          <w:iCs/>
+        </w:rPr>
+        <w:t xml:space="preserve"> </w:t>
+      </w:r>
+      <w:r>
+        <w:t xml:space="preserve">and </w:t>
+      </w:r>
+      <w:proofErr w:type="spellStart"/>
+      <w:r>
+        <w:rPr>
+          <w:i/>
+          <w:iCs/>
+        </w:rPr>
+        <w:t>catboost</w:t>
+      </w:r>
+      <w:proofErr w:type="spellEnd"/>
+      <w:r>
+        <w:rPr>
+          <w:i/>
+          <w:iCs/>
+        </w:rPr>
+        <w:t>.</w:t>
+      </w:r>
+    </w:p>
+    <w:p>
+      <w:pPr>
+        <w:spacing w:line="480" w:lineRule="auto"/>
+        <w:jc w:val="both"/>
+        <w:rPr>
+          <w:b/>
+          <w:bCs/>
+        </w:rPr>
+      </w:pPr>
+      <w:r>
+        <w:rPr>
+          <w:b/>
+          <w:bCs/>
+        </w:rPr>
         <w:t>Do deep learning neural networks offer any benefits over “traditional” machine learning models?</w:t>
       </w:r>
     </w:p>
     <w:p>
       <w:pPr>
         <w:spacing w:line="480" w:lineRule="auto"/>
-      </w:pPr>
-      <w:r>
-        <w:t>7.</w:t>
-      </w:r>
-      <w:r>
-        <w:tab/>
-        <w:t>For the Images Classification model, the sample size is relatively small. Is overfitting an issue?</w:t>
-      </w:r>
-    </w:p>
-    <w:p>
-      <w:pPr>
-        <w:spacing w:line="480" w:lineRule="auto"/>
-      </w:pPr>
-      <w:r>
-        <w:t>8.</w:t>
-      </w:r>
-      <w:r>
-        <w:tab/>
+        <w:jc w:val="both"/>
+      </w:pPr>
+      <w:r>
+        <w:t>This is an interesting question. I did not attempt to swap the datasets to see how the Machine and Deep Learning models would fare with their roles reversed. Empirically I would say that after working with the two models I would think they would adapt. This is something I will investigate in the near future.</w:t>
+      </w:r>
+    </w:p>
+    <w:p>
+      <w:pPr>
+        <w:spacing w:line="480" w:lineRule="auto"/>
+        <w:jc w:val="both"/>
+        <w:rPr>
+          <w:b/>
+          <w:bCs/>
+        </w:rPr>
+      </w:pPr>
+      <w:r>
+        <w:rPr>
+          <w:b/>
+          <w:bCs/>
+        </w:rPr>
+        <w:t xml:space="preserve">For the Images Classification model, the sample size is relatively small. </w:t>
+      </w:r>
+      <w:r>
+        <w:rPr>
+          <w:b/>
+          <w:bCs/>
+        </w:rPr>
+        <w:t>Was</w:t>
+      </w:r>
+      <w:r>
+        <w:rPr>
+          <w:b/>
+          <w:bCs/>
+        </w:rPr>
+        <w:t xml:space="preserve"> overfitting an issue?</w:t>
+      </w:r>
+    </w:p>
+    <w:p>
+      <w:pPr>
+        <w:spacing w:line="480" w:lineRule="auto"/>
+        <w:jc w:val="both"/>
+      </w:pPr>
+      <w:r>
+        <w:t>It was, but it was also easily rectified. I randomly selected five as the number of epochs, as it wasn’t too small, but it wasn’t so large that it would take an inordinate amount of time to train. By then plotting the loss rate, it was observed that the training and validation rates began to diverge significantly after the third epoch. At that point, I deleted the trained model and re-trained it on only 3 epochs.</w:t>
+      </w:r>
+    </w:p>
+    <w:p>
+      <w:pPr>
+        <w:spacing w:line="480" w:lineRule="auto"/>
+        <w:jc w:val="both"/>
+        <w:rPr>
+          <w:b/>
+          <w:bCs/>
+        </w:rPr>
+      </w:pPr>
+      <w:r>
+        <w:rPr>
+          <w:b/>
+          <w:bCs/>
+        </w:rPr>
         <w:t>Why does this research matter?</w:t>
       </w:r>
     </w:p>
     <w:p>
       <w:pPr>
         <w:spacing w:line="480" w:lineRule="auto"/>
+        <w:jc w:val="both"/>
+      </w:pPr>
+      <w:r>
+        <w:t xml:space="preserve">The key to successfully treating breast cancer is early detection. There are only so many human radiologists and in third world countries this is a huge problem. </w:t>
+      </w:r>
+      <w:r>
+        <w:t>By continuing to research, test and develop better algorithmic models to detect and predict breast cancer, literally millions of lives can be saved.</w:t>
+      </w:r>
+    </w:p>
+    <w:p>
+      <w:pPr>
+        <w:spacing w:line="480" w:lineRule="auto"/>
         <w:jc w:val="center"/>
         <w:rPr>
           <w:b/>
@@ -2493,24 +2800,42 @@
           <w:b/>
           <w:bCs/>
         </w:rPr>
-        <w:t>Conclusions</w:t>
-      </w:r>
-    </w:p>
-    <w:p>
-      <w:pPr>
-        <w:spacing w:line="480" w:lineRule="auto"/>
-        <w:rPr>
-          <w:b/>
-          <w:bCs/>
-        </w:rPr>
-      </w:pPr>
-      <w:r>
-        <w:rPr>
-          <w:b/>
-          <w:bCs/>
-        </w:rPr>
-        <w:t>TBD</w:t>
-      </w:r>
+        <w:lastRenderedPageBreak/>
+        <w:t>Conclusion</w:t>
+      </w:r>
+    </w:p>
+    <w:p>
+      <w:pPr>
+        <w:spacing w:line="480" w:lineRule="auto"/>
+      </w:pPr>
+      <w:r>
+        <w:t xml:space="preserve">In this paper I believe I’ve proven the potential efficacy of developing Machine and Deep Learning models that can detect and predict whether a benign or malignant tumor exists in observable data. While there is an existing concern in the community of radiologists regarding loss of jobs, the priority </w:t>
+      </w:r>
+      <w:r>
+        <w:rPr>
+          <w:i/>
+          <w:iCs/>
+        </w:rPr>
+        <w:t xml:space="preserve">must be on saving lives. </w:t>
+      </w:r>
+      <w:r>
+        <w:t xml:space="preserve">I was laid off from a company for which I was then laid off, again, a year later. Neither of these events were pleasant; the first time it was deeply traumatizing. But eventually I found my footing and I am now working for a caring employer and enjoy what I do. So yes: losing a job is traumatizing. But losing your life is so much worse. Artificial Intelligence, Deep Learning, and Machine Learning all have enormous potential to positively impact the reduction in breast cancer deaths, by detecting and predicting malignancy with both better accuracy and better speed. We cannot afford to </w:t>
+      </w:r>
+      <w:r>
+        <w:rPr>
+          <w:i/>
+          <w:iCs/>
+        </w:rPr>
+        <w:t xml:space="preserve">not </w:t>
+      </w:r>
+      <w:r>
+        <w:t>leverage these technologies.</w:t>
+      </w:r>
+    </w:p>
+    <w:p>
+      <w:pPr>
+        <w:spacing w:line="480" w:lineRule="auto"/>
+      </w:pPr>
     </w:p>
     <w:p>
       <w:pPr>
@@ -2555,7 +2880,15 @@
         <w:spacing w:line="480" w:lineRule="auto"/>
       </w:pPr>
       <w:r>
-        <w:t xml:space="preserve">[1] Sammari S. (2021) Breast Cancer Image Classification </w:t>
+        <w:t xml:space="preserve">[1] </w:t>
+      </w:r>
+      <w:proofErr w:type="spellStart"/>
+      <w:r>
+        <w:t>Sammari</w:t>
+      </w:r>
+      <w:proofErr w:type="spellEnd"/>
+      <w:r>
+        <w:t xml:space="preserve"> S. (2021) Breast Cancer Image Classification </w:t>
       </w:r>
     </w:p>
     <w:p>
@@ -3172,6 +3505,7 @@
   <w:style w:type="character" w:default="1" w:styleId="DefaultParagraphFont">
     <w:name w:val="Default Paragraph Font"/>
     <w:uiPriority w:val="1"/>
+    <w:semiHidden/>
     <w:unhideWhenUsed/>
   </w:style>
   <w:style w:type="table" w:default="1" w:styleId="TableNormal">
@@ -3309,6 +3643,17 @@
       <w:sz w:val="20"/>
       <w:szCs w:val="20"/>
     </w:rPr>
+  </w:style>
+  <w:style w:type="paragraph" w:styleId="ListParagraph">
+    <w:name w:val="List Paragraph"/>
+    <w:basedOn w:val="Normal"/>
+    <w:uiPriority w:val="34"/>
+    <w:qFormat/>
+    <w:rsid w:val="003E0D52"/>
+    <w:pPr>
+      <w:ind w:left="720"/>
+      <w:contextualSpacing/>
+    </w:pPr>
   </w:style>
 </w:styles>
 </file>

</xml_diff>

<commit_message>
fixes to my paper and presentation
</commit_message>
<xml_diff>
--- a/Assignments/Week12/DKinney-Project 3 Milestone 4 Final Paper.docx
+++ b/Assignments/Week12/DKinney-Project 3 Milestone 4 Final Paper.docx
@@ -223,15 +223,7 @@
       </w:pPr>
       <w:r>
         <w:lastRenderedPageBreak/>
-        <w:t xml:space="preserve">Great strides have been made in both Machine and Deep Learning in various medical fields regarding the prediction and detection of certain diseases. One of these areas showing promising results is breast cancer; both </w:t>
-      </w:r>
-      <w:proofErr w:type="gramStart"/>
-      <w:r>
-        <w:t>prediction</w:t>
-      </w:r>
-      <w:proofErr w:type="gramEnd"/>
-      <w:r>
-        <w:t xml:space="preserve"> based on observable measurements and detect</w:t>
+        <w:t>Great strides have been made in both Machine and Deep Learning in various medical fields regarding the prediction and detection of certain diseases. One of these areas showing promising results is breast cancer; both prediction based on observable measurements and detect</w:t>
       </w:r>
       <w:r>
         <w:t>ion regarding</w:t>
@@ -352,14 +344,7 @@
       </w:r>
       <w:r>
         <w:br/>
-      </w:r>
-      <w:proofErr w:type="spellStart"/>
-      <w:r>
-        <w:t>i</w:t>
-      </w:r>
-      <w:proofErr w:type="spellEnd"/>
-      <w:r>
-        <w:t>) symmetry</w:t>
+        <w:t>i) symmetry</w:t>
       </w:r>
       <w:r>
         <w:br/>
@@ -404,17 +389,341 @@
       </w:pPr>
       <w:r>
         <w:rPr>
-          <w:noProof/>
+          <w:b/>
+          <w:bCs/>
         </w:rPr>
         <w:lastRenderedPageBreak/>
+        <w:t>Machine Learning Model</w:t>
+      </w:r>
+    </w:p>
+    <w:p>
+      <w:pPr>
+        <w:spacing w:line="480" w:lineRule="auto"/>
+      </w:pPr>
+      <w:r>
+        <w:t xml:space="preserve">The features for the Breast Cancer Wisconsin dataset </w:t>
+      </w:r>
+      <w:r>
+        <w:t>Features are computed from a digitized image of a fine needle aspirate (FNA) of a breast mass. They describe characteristics of the cell nuclei present in the image.</w:t>
+      </w:r>
+      <w:r>
+        <w:t xml:space="preserve"> [3] The </w:t>
+      </w:r>
+      <w:r>
+        <w:rPr>
+          <w:b/>
+          <w:bCs/>
+        </w:rPr>
+        <w:t>PyCaret</w:t>
+      </w:r>
+      <w:r>
+        <w:t xml:space="preserve"> library was used to select the best model for this application, which turned out to be </w:t>
+      </w:r>
+      <w:r>
+        <w:rPr>
+          <w:i/>
+          <w:iCs/>
+        </w:rPr>
+        <w:t>Extreme Gradient Boosting</w:t>
+      </w:r>
+      <w:r>
+        <w:rPr>
+          <w:i/>
+          <w:iCs/>
+        </w:rPr>
+        <w:t>.</w:t>
+      </w:r>
+    </w:p>
+    <w:p>
+      <w:pPr>
+        <w:spacing w:line="480" w:lineRule="auto"/>
+      </w:pPr>
+      <w:r>
+        <w:rPr>
+          <w:noProof/>
+        </w:rPr>
         <w:drawing>
-          <wp:anchor distT="0" distB="0" distL="114300" distR="114300" simplePos="0" relativeHeight="251659264" behindDoc="1" locked="0" layoutInCell="1" allowOverlap="1" wp14:anchorId="6AC3A09B" wp14:editId="476F70DD">
+          <wp:inline distT="0" distB="0" distL="0" distR="0" wp14:anchorId="3DCBD308" wp14:editId="6AD5346E">
+            <wp:extent cx="5009893" cy="3485515"/>
+            <wp:effectExtent l="0" t="0" r="635" b="635"/>
+            <wp:docPr id="3" name="Picture 3"/>
+            <wp:cNvGraphicFramePr>
+              <a:graphicFrameLocks xmlns:a="http://schemas.openxmlformats.org/drawingml/2006/main" noChangeAspect="1"/>
+            </wp:cNvGraphicFramePr>
+            <a:graphic xmlns:a="http://schemas.openxmlformats.org/drawingml/2006/main">
+              <a:graphicData uri="http://schemas.openxmlformats.org/drawingml/2006/picture">
+                <pic:pic xmlns:pic="http://schemas.openxmlformats.org/drawingml/2006/picture">
+                  <pic:nvPicPr>
+                    <pic:cNvPr id="1" name=""/>
+                    <pic:cNvPicPr/>
+                  </pic:nvPicPr>
+                  <pic:blipFill>
+                    <a:blip r:embed="rId8"/>
+                    <a:stretch>
+                      <a:fillRect/>
+                    </a:stretch>
+                  </pic:blipFill>
+                  <pic:spPr>
+                    <a:xfrm>
+                      <a:off x="0" y="0"/>
+                      <a:ext cx="5018805" cy="3491715"/>
+                    </a:xfrm>
+                    <a:prstGeom prst="rect">
+                      <a:avLst/>
+                    </a:prstGeom>
+                  </pic:spPr>
+                </pic:pic>
+              </a:graphicData>
+            </a:graphic>
+          </wp:inline>
+        </w:drawing>
+      </w:r>
+    </w:p>
+    <w:p>
+      <w:pPr>
+        <w:spacing w:line="480" w:lineRule="auto"/>
+      </w:pPr>
+      <w:r>
+        <w:t>Hyperparameter tuning was then performed, followed by model prediction calculations on the holdout dataset results:</w:t>
+      </w:r>
+    </w:p>
+    <w:p>
+      <w:pPr>
+        <w:spacing w:line="480" w:lineRule="auto"/>
+      </w:pPr>
+      <w:r>
+        <w:rPr>
+          <w:noProof/>
+        </w:rPr>
+        <w:drawing>
+          <wp:inline distT="0" distB="0" distL="0" distR="0" wp14:anchorId="58049522" wp14:editId="42DA23D3">
+            <wp:extent cx="5010150" cy="571500"/>
+            <wp:effectExtent l="0" t="0" r="0" b="0"/>
+            <wp:docPr id="7" name="Picture 7"/>
+            <wp:cNvGraphicFramePr>
+              <a:graphicFrameLocks xmlns:a="http://schemas.openxmlformats.org/drawingml/2006/main" noChangeAspect="1"/>
+            </wp:cNvGraphicFramePr>
+            <a:graphic xmlns:a="http://schemas.openxmlformats.org/drawingml/2006/main">
+              <a:graphicData uri="http://schemas.openxmlformats.org/drawingml/2006/picture">
+                <pic:pic xmlns:pic="http://schemas.openxmlformats.org/drawingml/2006/picture">
+                  <pic:nvPicPr>
+                    <pic:cNvPr id="1" name=""/>
+                    <pic:cNvPicPr/>
+                  </pic:nvPicPr>
+                  <pic:blipFill>
+                    <a:blip r:embed="rId9"/>
+                    <a:stretch>
+                      <a:fillRect/>
+                    </a:stretch>
+                  </pic:blipFill>
+                  <pic:spPr>
+                    <a:xfrm>
+                      <a:off x="0" y="0"/>
+                      <a:ext cx="5010150" cy="571500"/>
+                    </a:xfrm>
+                    <a:prstGeom prst="rect">
+                      <a:avLst/>
+                    </a:prstGeom>
+                  </pic:spPr>
+                </pic:pic>
+              </a:graphicData>
+            </a:graphic>
+          </wp:inline>
+        </w:drawing>
+      </w:r>
+    </w:p>
+    <w:p>
+      <w:pPr>
+        <w:rPr>
+          <w:b/>
+          <w:bCs/>
+        </w:rPr>
+      </w:pPr>
+      <w:r>
+        <w:rPr>
+          <w:b/>
+          <w:bCs/>
+        </w:rPr>
+        <w:t>Deep Learning Model</w:t>
+      </w:r>
+    </w:p>
+    <w:p>
+      <w:pPr>
+        <w:spacing w:line="480" w:lineRule="auto"/>
+      </w:pPr>
+      <w:r>
+        <w:t>This inspiration and figure were provided by Salah Sammari on his Kaggle page, which offers a concise and informative summary regarding Abstract Breast Cancer:</w:t>
+      </w:r>
+    </w:p>
+    <w:p>
+      <w:pPr>
+        <w:spacing w:line="480" w:lineRule="auto"/>
+      </w:pPr>
+      <w:r>
+        <w:rPr>
+          <w:rFonts w:cs="Arial"/>
+          <w:shd w:val="clear" w:color="auto" w:fill="FFFFFF"/>
+        </w:rPr>
+        <w:lastRenderedPageBreak/>
+        <w:t>“Abstract Breast cancer is a common cancer in women, and one of the major causes of death among women around the world. Invasive ductal carcinoma (IDC) is the most widespread type of breast cancer with about 80% of all diagnosed cases. Early accurate diagnosis plays an important role in choosing the right treatment plan and improving survival rate among the patients. In recent years, efforts have been made to predict and detect all types of cancers by employing artificial intelligence.</w:t>
+      </w:r>
+      <w:r>
+        <w:rPr>
+          <w:noProof/>
+        </w:rPr>
+        <w:drawing>
+          <wp:anchor distT="0" distB="0" distL="114300" distR="114300" simplePos="0" relativeHeight="251658240" behindDoc="0" locked="0" layoutInCell="1" allowOverlap="1" wp14:anchorId="0E52617D" wp14:editId="77B1B0A9">
             <wp:simplePos x="0" y="0"/>
             <wp:positionH relativeFrom="column">
               <wp:posOffset>0</wp:posOffset>
             </wp:positionH>
             <wp:positionV relativeFrom="paragraph">
+              <wp:posOffset>2540</wp:posOffset>
+            </wp:positionV>
+            <wp:extent cx="2976372" cy="3543300"/>
+            <wp:effectExtent l="0" t="0" r="0" b="0"/>
+            <wp:wrapSquare wrapText="bothSides"/>
+            <wp:docPr id="2" name="Picture 2"/>
+            <wp:cNvGraphicFramePr>
+              <a:graphicFrameLocks xmlns:a="http://schemas.openxmlformats.org/drawingml/2006/main" noChangeAspect="1"/>
+            </wp:cNvGraphicFramePr>
+            <a:graphic xmlns:a="http://schemas.openxmlformats.org/drawingml/2006/main">
+              <a:graphicData uri="http://schemas.openxmlformats.org/drawingml/2006/picture">
+                <pic:pic xmlns:pic="http://schemas.openxmlformats.org/drawingml/2006/picture">
+                  <pic:nvPicPr>
+                    <pic:cNvPr id="0" name="Picture 1"/>
+                    <pic:cNvPicPr>
+                      <a:picLocks noChangeAspect="1" noChangeArrowheads="1"/>
+                    </pic:cNvPicPr>
+                  </pic:nvPicPr>
+                  <pic:blipFill>
+                    <a:blip r:embed="rId10">
+                      <a:extLst>
+                        <a:ext uri="{28A0092B-C50C-407E-A947-70E740481C1C}">
+                          <a14:useLocalDpi xmlns:a14="http://schemas.microsoft.com/office/drawing/2010/main" val="0"/>
+                        </a:ext>
+                      </a:extLst>
+                    </a:blip>
+                    <a:srcRect/>
+                    <a:stretch>
+                      <a:fillRect/>
+                    </a:stretch>
+                  </pic:blipFill>
+                  <pic:spPr bwMode="auto">
+                    <a:xfrm>
+                      <a:off x="0" y="0"/>
+                      <a:ext cx="2976372" cy="3543300"/>
+                    </a:xfrm>
+                    <a:prstGeom prst="rect">
+                      <a:avLst/>
+                    </a:prstGeom>
+                    <a:noFill/>
+                    <a:ln>
+                      <a:noFill/>
+                    </a:ln>
+                  </pic:spPr>
+                </pic:pic>
+              </a:graphicData>
+            </a:graphic>
+          </wp:anchor>
+        </w:drawing>
+      </w:r>
+      <w:r>
+        <w:rPr>
+          <w:rFonts w:ascii="Arial" w:hAnsi="Arial" w:cs="Arial"/>
+          <w:sz w:val="21"/>
+          <w:szCs w:val="21"/>
+          <w:shd w:val="clear" w:color="auto" w:fill="FFFFFF"/>
+        </w:rPr>
+        <w:t>” [1]</w:t>
+      </w:r>
+    </w:p>
+    <w:p>
+      <w:pPr>
+        <w:spacing w:line="480" w:lineRule="auto"/>
+      </w:pPr>
+      <w:r>
+        <w:t xml:space="preserve">For this model, I chose the </w:t>
+      </w:r>
+      <w:r>
+        <w:rPr>
+          <w:b/>
+          <w:bCs/>
+        </w:rPr>
+        <w:t>fastai</w:t>
+      </w:r>
+      <w:r>
+        <w:t xml:space="preserve"> library, which leverages </w:t>
+      </w:r>
+      <w:r>
+        <w:rPr>
+          <w:b/>
+          <w:bCs/>
+        </w:rPr>
+        <w:t>PyTorch</w:t>
+      </w:r>
+      <w:r>
+        <w:t xml:space="preserve"> by wrapping many of the more tedious tasks in user-friendly wrapper methods. </w:t>
+      </w:r>
+      <w:r>
+        <w:t xml:space="preserve">I first trained a </w:t>
+      </w:r>
+      <w:r>
+        <w:rPr>
+          <w:i/>
+          <w:iCs/>
+        </w:rPr>
+        <w:t>Resnet</w:t>
+      </w:r>
+      <w:r>
+        <w:rPr>
+          <w:i/>
+          <w:iCs/>
+        </w:rPr>
+        <w:t>34</w:t>
+      </w:r>
+      <w:r>
+        <w:t xml:space="preserve"> model to establish a </w:t>
+      </w:r>
+      <w:r>
+        <w:t>baseline and</w:t>
+      </w:r>
+      <w:r>
+        <w:t xml:space="preserve"> trained for 5 epochs. The learning rate between the training and validation sets began to diverge after 3 epochs. For the next iteration, I trained for only 3 epochs.</w:t>
+      </w:r>
+    </w:p>
+    <w:p>
+      <w:pPr>
+        <w:spacing w:line="480" w:lineRule="auto"/>
+        <w:rPr>
+          <w:b/>
+          <w:bCs/>
+        </w:rPr>
+      </w:pPr>
+      <w:r>
+        <w:rPr>
+          <w:b/>
+          <w:bCs/>
+        </w:rPr>
+        <w:t>Data</w:t>
+      </w:r>
+    </w:p>
+    <w:p>
+      <w:pPr>
+        <w:spacing w:line="480" w:lineRule="auto"/>
+      </w:pPr>
+      <w:r>
+        <w:rPr>
+          <w:noProof/>
+        </w:rPr>
+        <w:drawing>
+          <wp:anchor distT="0" distB="0" distL="114300" distR="114300" simplePos="0" relativeHeight="251662336" behindDoc="1" locked="0" layoutInCell="1" allowOverlap="1" wp14:anchorId="274961A0" wp14:editId="4532F444">
+            <wp:simplePos x="0" y="0"/>
+            <wp:positionH relativeFrom="column">
               <wp:posOffset>0</wp:posOffset>
+            </wp:positionH>
+            <wp:positionV relativeFrom="paragraph">
+              <wp:posOffset>57150</wp:posOffset>
             </wp:positionV>
             <wp:extent cx="2305050" cy="2407285"/>
             <wp:effectExtent l="0" t="0" r="0" b="0"/>
@@ -439,7 +748,7 @@
                     <pic:cNvPicPr/>
                   </pic:nvPicPr>
                   <pic:blipFill>
-                    <a:blip r:embed="rId8">
+                    <a:blip r:embed="rId11">
                       <a:extLst>
                         <a:ext uri="{28A0092B-C50C-407E-A947-70E740481C1C}">
                           <a14:useLocalDpi xmlns:a14="http://schemas.microsoft.com/office/drawing/2010/main" val="0"/>
@@ -472,343 +781,11 @@
         </w:drawing>
       </w:r>
       <w:r>
-        <w:rPr>
-          <w:b/>
-          <w:bCs/>
-        </w:rPr>
-        <w:t>Machine Learning Model</w:t>
-      </w:r>
-    </w:p>
-    <w:p>
-      <w:pPr>
-        <w:spacing w:line="480" w:lineRule="auto"/>
-      </w:pPr>
-      <w:r>
-        <w:t xml:space="preserve">The features for the Breast Cancer Wisconsin dataset </w:t>
-      </w:r>
-      <w:r>
-        <w:t>Features are computed from a digitized image of a fine needle aspirate (FNA) of a breast mass. They describe characteristics of the cell nuclei present in the image.</w:t>
-      </w:r>
-      <w:r>
-        <w:t xml:space="preserve"> [3] The </w:t>
-      </w:r>
-      <w:proofErr w:type="spellStart"/>
-      <w:r>
-        <w:rPr>
-          <w:b/>
-          <w:bCs/>
-        </w:rPr>
-        <w:t>PyCaret</w:t>
-      </w:r>
-      <w:proofErr w:type="spellEnd"/>
-      <w:r>
-        <w:t xml:space="preserve"> library was used to select the best model for this application, which turned out to be </w:t>
-      </w:r>
-      <w:r>
-        <w:rPr>
-          <w:i/>
-          <w:iCs/>
-        </w:rPr>
-        <w:t>Extreme Gradient Boosting</w:t>
-      </w:r>
-      <w:r>
-        <w:rPr>
-          <w:i/>
-          <w:iCs/>
-        </w:rPr>
-        <w:t>.</w:t>
-      </w:r>
-    </w:p>
-    <w:p>
-      <w:pPr>
-        <w:spacing w:line="480" w:lineRule="auto"/>
-      </w:pPr>
-      <w:r>
-        <w:rPr>
-          <w:noProof/>
-        </w:rPr>
-        <w:drawing>
-          <wp:inline distT="0" distB="0" distL="0" distR="0" wp14:anchorId="3DCBD308" wp14:editId="6AD5346E">
-            <wp:extent cx="5009893" cy="3485515"/>
-            <wp:effectExtent l="0" t="0" r="635" b="635"/>
-            <wp:docPr id="3" name="Picture 3"/>
-            <wp:cNvGraphicFramePr>
-              <a:graphicFrameLocks xmlns:a="http://schemas.openxmlformats.org/drawingml/2006/main" noChangeAspect="1"/>
-            </wp:cNvGraphicFramePr>
-            <a:graphic xmlns:a="http://schemas.openxmlformats.org/drawingml/2006/main">
-              <a:graphicData uri="http://schemas.openxmlformats.org/drawingml/2006/picture">
-                <pic:pic xmlns:pic="http://schemas.openxmlformats.org/drawingml/2006/picture">
-                  <pic:nvPicPr>
-                    <pic:cNvPr id="1" name=""/>
-                    <pic:cNvPicPr/>
-                  </pic:nvPicPr>
-                  <pic:blipFill>
-                    <a:blip r:embed="rId9"/>
-                    <a:stretch>
-                      <a:fillRect/>
-                    </a:stretch>
-                  </pic:blipFill>
-                  <pic:spPr>
-                    <a:xfrm>
-                      <a:off x="0" y="0"/>
-                      <a:ext cx="5018805" cy="3491715"/>
-                    </a:xfrm>
-                    <a:prstGeom prst="rect">
-                      <a:avLst/>
-                    </a:prstGeom>
-                  </pic:spPr>
-                </pic:pic>
-              </a:graphicData>
-            </a:graphic>
-          </wp:inline>
-        </w:drawing>
-      </w:r>
-    </w:p>
-    <w:p>
-      <w:pPr>
-        <w:spacing w:line="480" w:lineRule="auto"/>
-      </w:pPr>
-      <w:r>
-        <w:t>Hyperparameter tuning was then performed, followed by model prediction calculations on the holdout dataset results:</w:t>
-      </w:r>
-    </w:p>
-    <w:p>
-      <w:pPr>
-        <w:spacing w:line="480" w:lineRule="auto"/>
-      </w:pPr>
-      <w:r>
-        <w:rPr>
-          <w:noProof/>
-        </w:rPr>
-        <w:drawing>
-          <wp:inline distT="0" distB="0" distL="0" distR="0" wp14:anchorId="58049522" wp14:editId="42DA23D3">
-            <wp:extent cx="5010150" cy="571500"/>
-            <wp:effectExtent l="0" t="0" r="0" b="0"/>
-            <wp:docPr id="7" name="Picture 7"/>
-            <wp:cNvGraphicFramePr>
-              <a:graphicFrameLocks xmlns:a="http://schemas.openxmlformats.org/drawingml/2006/main" noChangeAspect="1"/>
-            </wp:cNvGraphicFramePr>
-            <a:graphic xmlns:a="http://schemas.openxmlformats.org/drawingml/2006/main">
-              <a:graphicData uri="http://schemas.openxmlformats.org/drawingml/2006/picture">
-                <pic:pic xmlns:pic="http://schemas.openxmlformats.org/drawingml/2006/picture">
-                  <pic:nvPicPr>
-                    <pic:cNvPr id="1" name=""/>
-                    <pic:cNvPicPr/>
-                  </pic:nvPicPr>
-                  <pic:blipFill>
-                    <a:blip r:embed="rId10"/>
-                    <a:stretch>
-                      <a:fillRect/>
-                    </a:stretch>
-                  </pic:blipFill>
-                  <pic:spPr>
-                    <a:xfrm>
-                      <a:off x="0" y="0"/>
-                      <a:ext cx="5010150" cy="571500"/>
-                    </a:xfrm>
-                    <a:prstGeom prst="rect">
-                      <a:avLst/>
-                    </a:prstGeom>
-                  </pic:spPr>
-                </pic:pic>
-              </a:graphicData>
-            </a:graphic>
-          </wp:inline>
-        </w:drawing>
-      </w:r>
-    </w:p>
-    <w:p>
-      <w:pPr>
-        <w:rPr>
-          <w:b/>
-          <w:bCs/>
-        </w:rPr>
-      </w:pPr>
-      <w:r>
-        <w:rPr>
-          <w:b/>
-          <w:bCs/>
-        </w:rPr>
-        <w:t>Deep Learning Model</w:t>
-      </w:r>
-    </w:p>
-    <w:p>
-      <w:pPr>
-        <w:spacing w:line="480" w:lineRule="auto"/>
-      </w:pPr>
-      <w:r>
-        <w:lastRenderedPageBreak/>
-        <w:t xml:space="preserve">This inspiration and figure were provided by Salah </w:t>
-      </w:r>
-      <w:proofErr w:type="spellStart"/>
-      <w:r>
-        <w:t>Sammari</w:t>
-      </w:r>
-      <w:proofErr w:type="spellEnd"/>
-      <w:r>
-        <w:t xml:space="preserve"> on his Kaggle page, which offers a concise and informative summary regarding Abstract Breast Cancer:</w:t>
-      </w:r>
-    </w:p>
-    <w:p>
-      <w:pPr>
-        <w:spacing w:line="480" w:lineRule="auto"/>
-      </w:pPr>
-      <w:r>
-        <w:rPr>
-          <w:rFonts w:cs="Arial"/>
-          <w:shd w:val="clear" w:color="auto" w:fill="FFFFFF"/>
-        </w:rPr>
-        <w:t>“Abstract Breast cancer is a common cancer in women, and one of the major causes of death among women around the world. Invasive ductal carcinoma (IDC) is the most widespread type of breast cancer with about 80% of all diagnosed cases. Early accurate diagnosis plays an important role in choosing the right treatment plan and improving survival rate among the patients. In recent years, efforts have been made to predict and detect all types of cancers by employing artificial intelligence.</w:t>
-      </w:r>
-      <w:r>
-        <w:rPr>
-          <w:noProof/>
-        </w:rPr>
-        <w:drawing>
-          <wp:anchor distT="0" distB="0" distL="114300" distR="114300" simplePos="0" relativeHeight="251658240" behindDoc="0" locked="0" layoutInCell="1" allowOverlap="1" wp14:anchorId="0E52617D" wp14:editId="77B1B0A9">
-            <wp:simplePos x="0" y="0"/>
-            <wp:positionH relativeFrom="column">
-              <wp:posOffset>0</wp:posOffset>
-            </wp:positionH>
-            <wp:positionV relativeFrom="paragraph">
-              <wp:posOffset>2540</wp:posOffset>
-            </wp:positionV>
-            <wp:extent cx="2976372" cy="3543300"/>
-            <wp:effectExtent l="0" t="0" r="0" b="0"/>
-            <wp:wrapSquare wrapText="bothSides"/>
-            <wp:docPr id="2" name="Picture 2"/>
-            <wp:cNvGraphicFramePr>
-              <a:graphicFrameLocks xmlns:a="http://schemas.openxmlformats.org/drawingml/2006/main" noChangeAspect="1"/>
-            </wp:cNvGraphicFramePr>
-            <a:graphic xmlns:a="http://schemas.openxmlformats.org/drawingml/2006/main">
-              <a:graphicData uri="http://schemas.openxmlformats.org/drawingml/2006/picture">
-                <pic:pic xmlns:pic="http://schemas.openxmlformats.org/drawingml/2006/picture">
-                  <pic:nvPicPr>
-                    <pic:cNvPr id="0" name="Picture 1"/>
-                    <pic:cNvPicPr>
-                      <a:picLocks noChangeAspect="1" noChangeArrowheads="1"/>
-                    </pic:cNvPicPr>
-                  </pic:nvPicPr>
-                  <pic:blipFill>
-                    <a:blip r:embed="rId11">
-                      <a:extLst>
-                        <a:ext uri="{28A0092B-C50C-407E-A947-70E740481C1C}">
-                          <a14:useLocalDpi xmlns:a14="http://schemas.microsoft.com/office/drawing/2010/main" val="0"/>
-                        </a:ext>
-                      </a:extLst>
-                    </a:blip>
-                    <a:srcRect/>
-                    <a:stretch>
-                      <a:fillRect/>
-                    </a:stretch>
-                  </pic:blipFill>
-                  <pic:spPr bwMode="auto">
-                    <a:xfrm>
-                      <a:off x="0" y="0"/>
-                      <a:ext cx="2976372" cy="3543300"/>
-                    </a:xfrm>
-                    <a:prstGeom prst="rect">
-                      <a:avLst/>
-                    </a:prstGeom>
-                    <a:noFill/>
-                    <a:ln>
-                      <a:noFill/>
-                    </a:ln>
-                  </pic:spPr>
-                </pic:pic>
-              </a:graphicData>
-            </a:graphic>
-          </wp:anchor>
-        </w:drawing>
-      </w:r>
-      <w:r>
-        <w:rPr>
-          <w:rFonts w:ascii="Arial" w:hAnsi="Arial" w:cs="Arial"/>
-          <w:sz w:val="21"/>
-          <w:szCs w:val="21"/>
-          <w:shd w:val="clear" w:color="auto" w:fill="FFFFFF"/>
-        </w:rPr>
-        <w:t>” [1]</w:t>
-      </w:r>
-    </w:p>
-    <w:p>
-      <w:pPr>
-        <w:spacing w:line="480" w:lineRule="auto"/>
-      </w:pPr>
-      <w:r>
-        <w:t xml:space="preserve">For this model, I chose the </w:t>
-      </w:r>
-      <w:proofErr w:type="spellStart"/>
-      <w:r>
-        <w:rPr>
-          <w:b/>
-          <w:bCs/>
-        </w:rPr>
-        <w:t>fastai</w:t>
-      </w:r>
-      <w:proofErr w:type="spellEnd"/>
-      <w:r>
-        <w:t xml:space="preserve"> library, which leverages </w:t>
-      </w:r>
-      <w:proofErr w:type="spellStart"/>
-      <w:r>
-        <w:rPr>
-          <w:b/>
-          <w:bCs/>
-        </w:rPr>
-        <w:t>PyTorch</w:t>
-      </w:r>
-      <w:proofErr w:type="spellEnd"/>
-      <w:r>
-        <w:t xml:space="preserve"> by wrapping many of the more tedious tasks in user-friendly wrapper methods. </w:t>
-      </w:r>
-      <w:r>
-        <w:t xml:space="preserve">I first trained a </w:t>
-      </w:r>
-      <w:r>
-        <w:rPr>
-          <w:i/>
-          <w:iCs/>
-        </w:rPr>
-        <w:t>Resnet</w:t>
-      </w:r>
-      <w:r>
-        <w:rPr>
-          <w:i/>
-          <w:iCs/>
-        </w:rPr>
-        <w:t>34</w:t>
-      </w:r>
-      <w:r>
-        <w:t xml:space="preserve"> model to establish a </w:t>
-      </w:r>
-      <w:r>
-        <w:t>baseline and</w:t>
-      </w:r>
-      <w:r>
-        <w:t xml:space="preserve"> trained for 5 epochs. The learning rate between the training and validation sets began to diverge after 3 epochs. For the next iteration, I trained for only 3 epochs.</w:t>
-      </w:r>
-    </w:p>
-    <w:p>
-      <w:pPr>
-        <w:spacing w:line="480" w:lineRule="auto"/>
-        <w:rPr>
-          <w:b/>
-          <w:bCs/>
-        </w:rPr>
-      </w:pPr>
-      <w:r>
-        <w:rPr>
-          <w:b/>
-          <w:bCs/>
-        </w:rPr>
-        <w:t>Data</w:t>
-      </w:r>
-    </w:p>
-    <w:p>
-      <w:pPr>
-        <w:spacing w:line="480" w:lineRule="auto"/>
-      </w:pPr>
+        <w:t xml:space="preserve">For this model I used the Breast Histopathology Images dataset, which consists of </w:t>
+      </w:r>
+      <w:r>
+        <w:t>62 whole mount slide images of Breast Cancer (BCa) specimens scanned at 40x. From that, 277,524 patches of size 50 x 50 were extracted (198,738 IDC negative and 78,786 IDC positive).</w:t>
+      </w:r>
     </w:p>
     <w:p>
       <w:pPr>
@@ -870,15 +847,7 @@
         </w:drawing>
       </w:r>
       <w:r>
-        <w:t xml:space="preserve">A good explanation of </w:t>
-      </w:r>
-      <w:proofErr w:type="spellStart"/>
-      <w:r>
-        <w:t>ResNets</w:t>
-      </w:r>
-      <w:proofErr w:type="spellEnd"/>
-      <w:r>
-        <w:t xml:space="preserve"> (shorthand for Residual Networks) and their many variants can be found here:</w:t>
+        <w:t>A good explanation of ResNets (shorthand for Residual Networks) and their many variants can be found here:</w:t>
       </w:r>
     </w:p>
     <w:p>
@@ -964,7 +933,6 @@
       <w:r>
         <w:t xml:space="preserve">To reiterate, the purpose of training the Machine Learning model was to be able to predict, based on the measurement features in the dataset, whether an observation identified a benign or a malignant tumor. The </w:t>
       </w:r>
-      <w:proofErr w:type="spellStart"/>
       <w:r>
         <w:rPr>
           <w:b/>
@@ -972,7 +940,6 @@
         </w:rPr>
         <w:t>xgboost</w:t>
       </w:r>
-      <w:proofErr w:type="spellEnd"/>
       <w:r>
         <w:t xml:space="preserve"> model resulted in some impressive results.</w:t>
       </w:r>
@@ -1148,7 +1115,6 @@
       <w:r>
         <w:t xml:space="preserve">; at the very least, to do better than the human rate of 20%. By utilizing the </w:t>
       </w:r>
-      <w:proofErr w:type="spellStart"/>
       <w:r>
         <w:rPr>
           <w:b/>
@@ -1156,7 +1122,6 @@
         </w:rPr>
         <w:t>fastai</w:t>
       </w:r>
-      <w:proofErr w:type="spellEnd"/>
       <w:r>
         <w:t xml:space="preserve"> library, I was able to train a model with a false negative rate of about 9% (1 – </w:t>
       </w:r>
@@ -2404,7 +2369,16 @@
       <w:r>
         <w:t xml:space="preserve">Leveraging the </w:t>
       </w:r>
-      <w:proofErr w:type="spellStart"/>
+      <w:r>
+        <w:rPr>
+          <w:b/>
+          <w:bCs/>
+        </w:rPr>
+        <w:t xml:space="preserve">fastai </w:t>
+      </w:r>
+      <w:r>
+        <w:t xml:space="preserve">library, I was able to train a ResNet34 model using a desktop computer on a ResNet34 model in about four hours, consuming over a quarter million images. Further, </w:t>
+      </w:r>
       <w:r>
         <w:rPr>
           <w:b/>
@@ -2412,26 +2386,6 @@
         </w:rPr>
         <w:t>fastai</w:t>
       </w:r>
-      <w:proofErr w:type="spellEnd"/>
-      <w:r>
-        <w:rPr>
-          <w:b/>
-          <w:bCs/>
-        </w:rPr>
-        <w:t xml:space="preserve"> </w:t>
-      </w:r>
-      <w:r>
-        <w:t xml:space="preserve">library, I was able to train a ResNet34 model using a desktop computer on a ResNet34 model in about four hours, consuming over a quarter million images. Further, </w:t>
-      </w:r>
-      <w:proofErr w:type="spellStart"/>
-      <w:r>
-        <w:rPr>
-          <w:b/>
-          <w:bCs/>
-        </w:rPr>
-        <w:t>fastai</w:t>
-      </w:r>
-      <w:proofErr w:type="spellEnd"/>
       <w:r>
         <w:rPr>
           <w:b/>
@@ -2478,21 +2432,12 @@
       <w:r>
         <w:t xml:space="preserve">I avoided countless hours of training, testing, and comparing a multitude of models by having </w:t>
       </w:r>
-      <w:proofErr w:type="spellStart"/>
-      <w:r>
-        <w:rPr>
-          <w:b/>
-          <w:bCs/>
-        </w:rPr>
-        <w:t>PyCaret</w:t>
-      </w:r>
-      <w:proofErr w:type="spellEnd"/>
-      <w:r>
-        <w:rPr>
-          <w:b/>
-          <w:bCs/>
-        </w:rPr>
-        <w:t xml:space="preserve"> </w:t>
+      <w:r>
+        <w:rPr>
+          <w:b/>
+          <w:bCs/>
+        </w:rPr>
+        <w:t xml:space="preserve">PyCaret </w:t>
       </w:r>
       <w:r>
         <w:t xml:space="preserve">do it for me. In roughly 42 </w:t>
@@ -2563,15 +2508,7 @@
         <w:jc w:val="both"/>
       </w:pPr>
       <w:r>
-        <w:t xml:space="preserve">As I mentioned in the Introduction, in my view False Negatives are the priority. In a perfect world, the acceptable rate is 0. But neither </w:t>
-      </w:r>
-      <w:proofErr w:type="gramStart"/>
-      <w:r>
-        <w:t>humans</w:t>
-      </w:r>
-      <w:proofErr w:type="gramEnd"/>
-      <w:r>
-        <w:t xml:space="preserve"> or computers are perfect. The average rate for human </w:t>
+        <w:t xml:space="preserve">As I mentioned in the Introduction, in my view False Negatives are the priority. In a perfect world, the acceptable rate is 0. But neither humans or computers are perfect. The average rate for human </w:t>
       </w:r>
       <w:r>
         <w:lastRenderedPageBreak/>
@@ -2607,7 +2544,6 @@
       <w:r>
         <w:t xml:space="preserve">For Deep Learning, I actually did not attempt to train anything other than </w:t>
       </w:r>
-      <w:proofErr w:type="spellStart"/>
       <w:r>
         <w:rPr>
           <w:i/>
@@ -2615,19 +2551,9 @@
         </w:rPr>
         <w:t>ResNet</w:t>
       </w:r>
-      <w:proofErr w:type="spellEnd"/>
-      <w:r>
-        <w:t xml:space="preserve">. These models are perfect for classification as they are already pre-trained, so in many cases it’s simply a matter of training on the last layer of the neural network. For Machine Learning, </w:t>
-      </w:r>
-      <w:proofErr w:type="spellStart"/>
-      <w:r>
-        <w:t>PyCaret</w:t>
-      </w:r>
-      <w:proofErr w:type="spellEnd"/>
-      <w:r>
-        <w:t xml:space="preserve"> did the heavy lifting. Over multiple runs of the </w:t>
-      </w:r>
-      <w:proofErr w:type="spellStart"/>
+      <w:r>
+        <w:t xml:space="preserve">. These models are perfect for classification as they are already pre-trained, so in many cases it’s simply a matter of training on the last layer of the neural network. For Machine Learning, PyCaret did the heavy lifting. Over multiple runs of the </w:t>
+      </w:r>
       <w:r>
         <w:rPr>
           <w:i/>
@@ -2635,189 +2561,162 @@
         </w:rPr>
         <w:t>compare_model</w:t>
       </w:r>
-      <w:proofErr w:type="spellEnd"/>
       <w:r>
         <w:t xml:space="preserve"> function, the two that always rose to the top were </w:t>
       </w:r>
-      <w:proofErr w:type="spellStart"/>
       <w:r>
         <w:rPr>
           <w:i/>
           <w:iCs/>
         </w:rPr>
-        <w:t>xgboost</w:t>
-      </w:r>
-      <w:proofErr w:type="spellEnd"/>
+        <w:t xml:space="preserve">xgboost </w:t>
+      </w:r>
+      <w:r>
+        <w:t xml:space="preserve">and </w:t>
+      </w:r>
       <w:r>
         <w:rPr>
           <w:i/>
           <w:iCs/>
         </w:rPr>
-        <w:t xml:space="preserve"> </w:t>
-      </w:r>
-      <w:r>
-        <w:t xml:space="preserve">and </w:t>
-      </w:r>
-      <w:proofErr w:type="spellStart"/>
+        <w:t>catboost.</w:t>
+      </w:r>
+    </w:p>
+    <w:p>
+      <w:pPr>
+        <w:spacing w:line="480" w:lineRule="auto"/>
+        <w:jc w:val="both"/>
+        <w:rPr>
+          <w:b/>
+          <w:bCs/>
+        </w:rPr>
+      </w:pPr>
+      <w:r>
+        <w:rPr>
+          <w:b/>
+          <w:bCs/>
+        </w:rPr>
+        <w:t>Do deep learning neural networks offer any benefits over “traditional” machine learning models?</w:t>
+      </w:r>
+    </w:p>
+    <w:p>
+      <w:pPr>
+        <w:spacing w:line="480" w:lineRule="auto"/>
+        <w:jc w:val="both"/>
+      </w:pPr>
+      <w:r>
+        <w:t>This is an interesting question. I did not attempt to swap the datasets to see how the Machine and Deep Learning models would fare with their roles reversed. Empirically I would say that after working with the two models I would think they would adapt. This is something I will investigate in the near future.</w:t>
+      </w:r>
+    </w:p>
+    <w:p>
+      <w:pPr>
+        <w:spacing w:line="480" w:lineRule="auto"/>
+        <w:jc w:val="both"/>
+        <w:rPr>
+          <w:b/>
+          <w:bCs/>
+        </w:rPr>
+      </w:pPr>
+      <w:r>
+        <w:rPr>
+          <w:b/>
+          <w:bCs/>
+        </w:rPr>
+        <w:t xml:space="preserve">For the Images Classification model, the sample size is relatively small. </w:t>
+      </w:r>
+      <w:r>
+        <w:rPr>
+          <w:b/>
+          <w:bCs/>
+        </w:rPr>
+        <w:t>Was</w:t>
+      </w:r>
+      <w:r>
+        <w:rPr>
+          <w:b/>
+          <w:bCs/>
+        </w:rPr>
+        <w:t xml:space="preserve"> overfitting an issue?</w:t>
+      </w:r>
+    </w:p>
+    <w:p>
+      <w:pPr>
+        <w:spacing w:line="480" w:lineRule="auto"/>
+        <w:jc w:val="both"/>
+      </w:pPr>
+      <w:r>
+        <w:t>It was, but it was also easily rectified. I randomly selected five as the number of epochs, as it wasn’t too small, but it wasn’t so large that it would take an inordinate amount of time to train. By then plotting the loss rate, it was observed that the training and validation rates began to diverge significantly after the third epoch. At that point, I deleted the trained model and re-trained it on only 3 epochs.</w:t>
+      </w:r>
+    </w:p>
+    <w:p>
+      <w:pPr>
+        <w:spacing w:line="480" w:lineRule="auto"/>
+        <w:jc w:val="both"/>
+        <w:rPr>
+          <w:b/>
+          <w:bCs/>
+        </w:rPr>
+      </w:pPr>
+      <w:r>
+        <w:rPr>
+          <w:b/>
+          <w:bCs/>
+        </w:rPr>
+        <w:t>Why does this research matter?</w:t>
+      </w:r>
+    </w:p>
+    <w:p>
+      <w:pPr>
+        <w:spacing w:line="480" w:lineRule="auto"/>
+        <w:jc w:val="both"/>
+      </w:pPr>
+      <w:r>
+        <w:t xml:space="preserve">The key to successfully treating breast cancer is early detection. There are only so many human radiologists and in third world countries this is a huge problem. </w:t>
+      </w:r>
+      <w:r>
+        <w:t>By continuing to research, test and develop better algorithmic models to detect and predict breast cancer, literally millions of lives can be saved.</w:t>
+      </w:r>
+    </w:p>
+    <w:p>
+      <w:pPr>
+        <w:spacing w:line="480" w:lineRule="auto"/>
+        <w:jc w:val="center"/>
+        <w:rPr>
+          <w:b/>
+          <w:bCs/>
+        </w:rPr>
+      </w:pPr>
+      <w:r>
+        <w:rPr>
+          <w:b/>
+          <w:bCs/>
+        </w:rPr>
+        <w:lastRenderedPageBreak/>
+        <w:t>Conclusion</w:t>
+      </w:r>
+    </w:p>
+    <w:p>
+      <w:pPr>
+        <w:spacing w:line="480" w:lineRule="auto"/>
+      </w:pPr>
+      <w:r>
+        <w:t xml:space="preserve">In this paper I believe I’ve proven the potential efficacy of developing Machine and Deep Learning models that can detect and predict whether a benign or malignant tumor exists in observable data. While there is an existing concern in the community of radiologists regarding loss of jobs, the priority </w:t>
+      </w:r>
       <w:r>
         <w:rPr>
           <w:i/>
           <w:iCs/>
         </w:rPr>
-        <w:t>catboost</w:t>
-      </w:r>
-      <w:proofErr w:type="spellEnd"/>
+        <w:t xml:space="preserve">must be on saving lives. </w:t>
+      </w:r>
+      <w:r>
+        <w:t xml:space="preserve">I was laid off from a company for which I was then laid off, again, a year later. Neither of these events were pleasant; the first time it was deeply traumatizing. But eventually I found my footing and I am now working for a caring employer and enjoy what I do. So yes: losing a job is traumatizing. But losing your life is so much worse. Artificial Intelligence, Deep Learning, and Machine Learning all have enormous potential to positively impact the reduction in breast cancer deaths, by detecting and predicting malignancy with both better accuracy and better speed. We cannot afford to </w:t>
+      </w:r>
       <w:r>
         <w:rPr>
           <w:i/>
           <w:iCs/>
         </w:rPr>
-        <w:t>.</w:t>
-      </w:r>
-    </w:p>
-    <w:p>
-      <w:pPr>
-        <w:spacing w:line="480" w:lineRule="auto"/>
-        <w:jc w:val="both"/>
-        <w:rPr>
-          <w:b/>
-          <w:bCs/>
-        </w:rPr>
-      </w:pPr>
-      <w:r>
-        <w:rPr>
-          <w:b/>
-          <w:bCs/>
-        </w:rPr>
-        <w:t>Do deep learning neural networks offer any benefits over “traditional” machine learning models?</w:t>
-      </w:r>
-    </w:p>
-    <w:p>
-      <w:pPr>
-        <w:spacing w:line="480" w:lineRule="auto"/>
-        <w:jc w:val="both"/>
-      </w:pPr>
-      <w:r>
-        <w:t>This is an interesting question. I did not attempt to swap the datasets to see how the Machine and Deep Learning models would fare with their roles reversed. Empirically I would say that after working with the two models I would think they would adapt. This is something I will investigate in the near future.</w:t>
-      </w:r>
-    </w:p>
-    <w:p>
-      <w:pPr>
-        <w:spacing w:line="480" w:lineRule="auto"/>
-        <w:jc w:val="both"/>
-        <w:rPr>
-          <w:b/>
-          <w:bCs/>
-        </w:rPr>
-      </w:pPr>
-      <w:r>
-        <w:rPr>
-          <w:b/>
-          <w:bCs/>
-        </w:rPr>
-        <w:t xml:space="preserve">For the Images Classification model, the sample size is relatively small. </w:t>
-      </w:r>
-      <w:r>
-        <w:rPr>
-          <w:b/>
-          <w:bCs/>
-        </w:rPr>
-        <w:t>Was</w:t>
-      </w:r>
-      <w:r>
-        <w:rPr>
-          <w:b/>
-          <w:bCs/>
-        </w:rPr>
-        <w:t xml:space="preserve"> overfitting an issue?</w:t>
-      </w:r>
-    </w:p>
-    <w:p>
-      <w:pPr>
-        <w:spacing w:line="480" w:lineRule="auto"/>
-        <w:jc w:val="both"/>
-      </w:pPr>
-      <w:r>
-        <w:t xml:space="preserve">It was, but it was also easily rectified. I randomly selected five as the number of epochs, as it wasn’t too small, but it wasn’t so large that it would take an inordinate amount of time to train. </w:t>
-      </w:r>
-      <w:proofErr w:type="gramStart"/>
-      <w:r>
-        <w:t>By then plotting the loss rate, it</w:t>
-      </w:r>
-      <w:proofErr w:type="gramEnd"/>
-      <w:r>
-        <w:t xml:space="preserve"> was observed that the training and validation rates began to diverge significantly after the third epoch. At that point, I deleted the trained model and re-trained it on only 3 epochs.</w:t>
-      </w:r>
-    </w:p>
-    <w:p>
-      <w:pPr>
-        <w:spacing w:line="480" w:lineRule="auto"/>
-        <w:jc w:val="both"/>
-        <w:rPr>
-          <w:b/>
-          <w:bCs/>
-        </w:rPr>
-      </w:pPr>
-      <w:r>
-        <w:rPr>
-          <w:b/>
-          <w:bCs/>
-        </w:rPr>
-        <w:t>Why does this research matter?</w:t>
-      </w:r>
-    </w:p>
-    <w:p>
-      <w:pPr>
-        <w:spacing w:line="480" w:lineRule="auto"/>
-        <w:jc w:val="both"/>
-      </w:pPr>
-      <w:r>
-        <w:t xml:space="preserve">The key to successfully treating breast cancer is early detection. There are only so many human radiologists and in third world countries this is a huge problem. </w:t>
-      </w:r>
-      <w:r>
-        <w:t>By continuing to research, test and develop better algorithmic models to detect and predict breast cancer, literally millions of lives can be saved.</w:t>
-      </w:r>
-    </w:p>
-    <w:p>
-      <w:pPr>
-        <w:spacing w:line="480" w:lineRule="auto"/>
-        <w:jc w:val="center"/>
-        <w:rPr>
-          <w:b/>
-          <w:bCs/>
-        </w:rPr>
-      </w:pPr>
-      <w:r>
-        <w:rPr>
-          <w:b/>
-          <w:bCs/>
-        </w:rPr>
-        <w:lastRenderedPageBreak/>
-        <w:t>Conclusion</w:t>
-      </w:r>
-    </w:p>
-    <w:p>
-      <w:pPr>
-        <w:spacing w:line="480" w:lineRule="auto"/>
-      </w:pPr>
-      <w:r>
-        <w:t xml:space="preserve">In this paper I believe I’ve proven the potential efficacy of developing Machine and Deep Learning models that can detect and predict whether a benign or malignant tumor exists in observable data. While there is an existing concern in the community of radiologists regarding loss of jobs, the priority </w:t>
-      </w:r>
-      <w:r>
-        <w:rPr>
-          <w:i/>
-          <w:iCs/>
-        </w:rPr>
-        <w:t xml:space="preserve">must be on saving lives. </w:t>
-      </w:r>
-      <w:r>
-        <w:t xml:space="preserve">I was laid off from a company for which I was then laid off, again, a year later. Neither of these events were pleasant; the first time it was deeply traumatizing. But eventually I found my footing and I am now working for a caring employer and enjoy what I do. So yes: losing a job is traumatizing. But losing your life is so much worse. Artificial Intelligence, Deep Learning, and Machine Learning all have enormous potential to positively impact the reduction in breast cancer deaths, by detecting and predicting malignancy with both better accuracy and better speed. We cannot afford to </w:t>
-      </w:r>
-      <w:r>
-        <w:rPr>
-          <w:i/>
-          <w:iCs/>
-        </w:rPr>
         <w:t xml:space="preserve">not </w:t>
       </w:r>
       <w:r>
@@ -2872,15 +2771,7 @@
         <w:spacing w:line="480" w:lineRule="auto"/>
       </w:pPr>
       <w:r>
-        <w:t xml:space="preserve">[1] </w:t>
-      </w:r>
-      <w:proofErr w:type="spellStart"/>
-      <w:r>
-        <w:t>Sammari</w:t>
-      </w:r>
-      <w:proofErr w:type="spellEnd"/>
-      <w:r>
-        <w:t xml:space="preserve"> S. (2021) Breast Cancer Image Classification </w:t>
+        <w:t xml:space="preserve">[1] Sammari S. (2021) Breast Cancer Image Classification </w:t>
       </w:r>
     </w:p>
     <w:p>

</xml_diff>